<commit_message>
Tentativa de uso de LaTex no Mac: atualizado em: 2023-04-13.
</commit_message>
<xml_diff>
--- a/artigo-final/consequencias-oriundas-da-pandemia-v1.0.docx
+++ b/artigo-final/consequencias-oriundas-da-pandemia-v1.0.docx
@@ -1253,7 +1253,7 @@
       <w:r>
         <w:drawing>
           <wp:inline>
-            <wp:extent cx="4620126" cy="3696101"/>
+            <wp:extent cx="5334000" cy="4267200"/>
             <wp:effectExtent b="0" l="0" r="0" t="0"/>
             <wp:docPr descr="" title="" id="23" name="Picture"/>
             <a:graphic>
@@ -1274,7 +1274,7 @@
                   <pic:spPr bwMode="auto">
                     <a:xfrm>
                       <a:off x="0" y="0"/>
-                      <a:ext cx="4620126" cy="3696101"/>
+                      <a:ext cx="5334000" cy="4267200"/>
                     </a:xfrm>
                     <a:prstGeom prst="rect">
                       <a:avLst/>
@@ -1357,7 +1357,7 @@
       <w:r>
         <w:drawing>
           <wp:inline>
-            <wp:extent cx="4620126" cy="3696101"/>
+            <wp:extent cx="5334000" cy="4267200"/>
             <wp:effectExtent b="0" l="0" r="0" t="0"/>
             <wp:docPr descr="" title="" id="28" name="Picture"/>
             <a:graphic>
@@ -1378,7 +1378,7 @@
                   <pic:spPr bwMode="auto">
                     <a:xfrm>
                       <a:off x="0" y="0"/>
-                      <a:ext cx="4620126" cy="3696101"/>
+                      <a:ext cx="5334000" cy="4267200"/>
                     </a:xfrm>
                     <a:prstGeom prst="rect">
                       <a:avLst/>
@@ -1412,7 +1412,7 @@
       <w:r>
         <w:drawing>
           <wp:inline>
-            <wp:extent cx="4620126" cy="3696101"/>
+            <wp:extent cx="5334000" cy="4267200"/>
             <wp:effectExtent b="0" l="0" r="0" t="0"/>
             <wp:docPr descr="" title="" id="31" name="Picture"/>
             <a:graphic>
@@ -1433,7 +1433,7 @@
                   <pic:spPr bwMode="auto">
                     <a:xfrm>
                       <a:off x="0" y="0"/>
-                      <a:ext cx="4620126" cy="3696101"/>
+                      <a:ext cx="5334000" cy="4267200"/>
                     </a:xfrm>
                     <a:prstGeom prst="rect">
                       <a:avLst/>
@@ -1467,7 +1467,7 @@
       <w:r>
         <w:drawing>
           <wp:inline>
-            <wp:extent cx="4620126" cy="3696101"/>
+            <wp:extent cx="5334000" cy="4267200"/>
             <wp:effectExtent b="0" l="0" r="0" t="0"/>
             <wp:docPr descr="" title="" id="34" name="Picture"/>
             <a:graphic>
@@ -1488,7 +1488,7 @@
                   <pic:spPr bwMode="auto">
                     <a:xfrm>
                       <a:off x="0" y="0"/>
-                      <a:ext cx="4620126" cy="3696101"/>
+                      <a:ext cx="5334000" cy="4267200"/>
                     </a:xfrm>
                     <a:prstGeom prst="rect">
                       <a:avLst/>
@@ -1528,7 +1528,7 @@
       <w:r>
         <w:drawing>
           <wp:inline>
-            <wp:extent cx="4620126" cy="3696101"/>
+            <wp:extent cx="5334000" cy="4267200"/>
             <wp:effectExtent b="0" l="0" r="0" t="0"/>
             <wp:docPr descr="" title="" id="37" name="Picture"/>
             <a:graphic>
@@ -1549,7 +1549,7 @@
                   <pic:spPr bwMode="auto">
                     <a:xfrm>
                       <a:off x="0" y="0"/>
-                      <a:ext cx="4620126" cy="3696101"/>
+                      <a:ext cx="5334000" cy="4267200"/>
                     </a:xfrm>
                     <a:prstGeom prst="rect">
                       <a:avLst/>
@@ -1583,7 +1583,7 @@
       <w:r>
         <w:drawing>
           <wp:inline>
-            <wp:extent cx="4620126" cy="3696101"/>
+            <wp:extent cx="5334000" cy="4267200"/>
             <wp:effectExtent b="0" l="0" r="0" t="0"/>
             <wp:docPr descr="" title="" id="40" name="Picture"/>
             <a:graphic>
@@ -1604,7 +1604,7 @@
                   <pic:spPr bwMode="auto">
                     <a:xfrm>
                       <a:off x="0" y="0"/>
-                      <a:ext cx="4620126" cy="3696101"/>
+                      <a:ext cx="5334000" cy="4267200"/>
                     </a:xfrm>
                     <a:prstGeom prst="rect">
                       <a:avLst/>
@@ -1638,7 +1638,7 @@
       <w:r>
         <w:drawing>
           <wp:inline>
-            <wp:extent cx="4620126" cy="3696101"/>
+            <wp:extent cx="5334000" cy="4267200"/>
             <wp:effectExtent b="0" l="0" r="0" t="0"/>
             <wp:docPr descr="" title="" id="43" name="Picture"/>
             <a:graphic>
@@ -1659,7 +1659,7 @@
                   <pic:spPr bwMode="auto">
                     <a:xfrm>
                       <a:off x="0" y="0"/>
-                      <a:ext cx="4620126" cy="3696101"/>
+                      <a:ext cx="5334000" cy="4267200"/>
                     </a:xfrm>
                     <a:prstGeom prst="rect">
                       <a:avLst/>
@@ -1715,7 +1715,7 @@
       <w:r>
         <w:drawing>
           <wp:inline>
-            <wp:extent cx="4620126" cy="3696101"/>
+            <wp:extent cx="5334000" cy="4267200"/>
             <wp:effectExtent b="0" l="0" r="0" t="0"/>
             <wp:docPr descr="" title="" id="46" name="Picture"/>
             <a:graphic>
@@ -1736,7 +1736,7 @@
                   <pic:spPr bwMode="auto">
                     <a:xfrm>
                       <a:off x="0" y="0"/>
-                      <a:ext cx="4620126" cy="3696101"/>
+                      <a:ext cx="5334000" cy="4267200"/>
                     </a:xfrm>
                     <a:prstGeom prst="rect">
                       <a:avLst/>
@@ -1788,7 +1788,7 @@
       <w:r>
         <w:drawing>
           <wp:inline>
-            <wp:extent cx="4620126" cy="3696101"/>
+            <wp:extent cx="5334000" cy="4267200"/>
             <wp:effectExtent b="0" l="0" r="0" t="0"/>
             <wp:docPr descr="" title="" id="50" name="Picture"/>
             <a:graphic>
@@ -1809,7 +1809,7 @@
                   <pic:spPr bwMode="auto">
                     <a:xfrm>
                       <a:off x="0" y="0"/>
-                      <a:ext cx="4620126" cy="3696101"/>
+                      <a:ext cx="5334000" cy="4267200"/>
                     </a:xfrm>
                     <a:prstGeom prst="rect">
                       <a:avLst/>
@@ -1843,7 +1843,7 @@
       <w:r>
         <w:drawing>
           <wp:inline>
-            <wp:extent cx="4620126" cy="3696101"/>
+            <wp:extent cx="5334000" cy="4267200"/>
             <wp:effectExtent b="0" l="0" r="0" t="0"/>
             <wp:docPr descr="" title="" id="53" name="Picture"/>
             <a:graphic>
@@ -1864,7 +1864,7 @@
                   <pic:spPr bwMode="auto">
                     <a:xfrm>
                       <a:off x="0" y="0"/>
-                      <a:ext cx="4620126" cy="3696101"/>
+                      <a:ext cx="5334000" cy="4267200"/>
                     </a:xfrm>
                     <a:prstGeom prst="rect">
                       <a:avLst/>
@@ -1898,7 +1898,7 @@
       <w:r>
         <w:drawing>
           <wp:inline>
-            <wp:extent cx="4620126" cy="3696101"/>
+            <wp:extent cx="5334000" cy="4267200"/>
             <wp:effectExtent b="0" l="0" r="0" t="0"/>
             <wp:docPr descr="" title="" id="56" name="Picture"/>
             <a:graphic>
@@ -1919,7 +1919,7 @@
                   <pic:spPr bwMode="auto">
                     <a:xfrm>
                       <a:off x="0" y="0"/>
-                      <a:ext cx="4620126" cy="3696101"/>
+                      <a:ext cx="5334000" cy="4267200"/>
                     </a:xfrm>
                     <a:prstGeom prst="rect">
                       <a:avLst/>
@@ -1961,7 +1961,7 @@
       <w:r>
         <w:drawing>
           <wp:inline>
-            <wp:extent cx="4620126" cy="3696101"/>
+            <wp:extent cx="5334000" cy="4267200"/>
             <wp:effectExtent b="0" l="0" r="0" t="0"/>
             <wp:docPr descr="" title="" id="59" name="Picture"/>
             <a:graphic>
@@ -1982,7 +1982,7 @@
                   <pic:spPr bwMode="auto">
                     <a:xfrm>
                       <a:off x="0" y="0"/>
-                      <a:ext cx="4620126" cy="3696101"/>
+                      <a:ext cx="5334000" cy="4267200"/>
                     </a:xfrm>
                     <a:prstGeom prst="rect">
                       <a:avLst/>
@@ -2016,7 +2016,7 @@
       <w:r>
         <w:drawing>
           <wp:inline>
-            <wp:extent cx="4620126" cy="3696101"/>
+            <wp:extent cx="5334000" cy="4267200"/>
             <wp:effectExtent b="0" l="0" r="0" t="0"/>
             <wp:docPr descr="" title="" id="62" name="Picture"/>
             <a:graphic>
@@ -2037,7 +2037,7 @@
                   <pic:spPr bwMode="auto">
                     <a:xfrm>
                       <a:off x="0" y="0"/>
-                      <a:ext cx="4620126" cy="3696101"/>
+                      <a:ext cx="5334000" cy="4267200"/>
                     </a:xfrm>
                     <a:prstGeom prst="rect">
                       <a:avLst/>
@@ -2077,7 +2077,7 @@
       <w:r>
         <w:drawing>
           <wp:inline>
-            <wp:extent cx="4620126" cy="3696101"/>
+            <wp:extent cx="5334000" cy="4267200"/>
             <wp:effectExtent b="0" l="0" r="0" t="0"/>
             <wp:docPr descr="" title="" id="65" name="Picture"/>
             <a:graphic>
@@ -2098,7 +2098,7 @@
                   <pic:spPr bwMode="auto">
                     <a:xfrm>
                       <a:off x="0" y="0"/>
-                      <a:ext cx="4620126" cy="3696101"/>
+                      <a:ext cx="5334000" cy="4267200"/>
                     </a:xfrm>
                     <a:prstGeom prst="rect">
                       <a:avLst/>
@@ -2160,7 +2160,7 @@
       <w:r>
         <w:drawing>
           <wp:inline>
-            <wp:extent cx="4620126" cy="3696101"/>
+            <wp:extent cx="5334000" cy="4267200"/>
             <wp:effectExtent b="0" l="0" r="0" t="0"/>
             <wp:docPr descr="" title="" id="69" name="Picture"/>
             <a:graphic>
@@ -2181,7 +2181,7 @@
                   <pic:spPr bwMode="auto">
                     <a:xfrm>
                       <a:off x="0" y="0"/>
-                      <a:ext cx="4620126" cy="3696101"/>
+                      <a:ext cx="5334000" cy="4267200"/>
                     </a:xfrm>
                     <a:prstGeom prst="rect">
                       <a:avLst/>
@@ -2215,7 +2215,7 @@
       <w:r>
         <w:drawing>
           <wp:inline>
-            <wp:extent cx="4620126" cy="3696101"/>
+            <wp:extent cx="5334000" cy="4267200"/>
             <wp:effectExtent b="0" l="0" r="0" t="0"/>
             <wp:docPr descr="" title="" id="72" name="Picture"/>
             <a:graphic>
@@ -2236,7 +2236,7 @@
                   <pic:spPr bwMode="auto">
                     <a:xfrm>
                       <a:off x="0" y="0"/>
-                      <a:ext cx="4620126" cy="3696101"/>
+                      <a:ext cx="5334000" cy="4267200"/>
                     </a:xfrm>
                     <a:prstGeom prst="rect">
                       <a:avLst/>
@@ -2282,7 +2282,7 @@
       <w:r>
         <w:drawing>
           <wp:inline>
-            <wp:extent cx="4620126" cy="3696101"/>
+            <wp:extent cx="5334000" cy="4267200"/>
             <wp:effectExtent b="0" l="0" r="0" t="0"/>
             <wp:docPr descr="" title="" id="75" name="Picture"/>
             <a:graphic>
@@ -2303,7 +2303,7 @@
                   <pic:spPr bwMode="auto">
                     <a:xfrm>
                       <a:off x="0" y="0"/>
-                      <a:ext cx="4620126" cy="3696101"/>
+                      <a:ext cx="5334000" cy="4267200"/>
                     </a:xfrm>
                     <a:prstGeom prst="rect">
                       <a:avLst/>
@@ -2343,7 +2343,7 @@
       <w:r>
         <w:drawing>
           <wp:inline>
-            <wp:extent cx="4620126" cy="3696101"/>
+            <wp:extent cx="5334000" cy="4267200"/>
             <wp:effectExtent b="0" l="0" r="0" t="0"/>
             <wp:docPr descr="" title="" id="78" name="Picture"/>
             <a:graphic>
@@ -2364,7 +2364,7 @@
                   <pic:spPr bwMode="auto">
                     <a:xfrm>
                       <a:off x="0" y="0"/>
-                      <a:ext cx="4620126" cy="3696101"/>
+                      <a:ext cx="5334000" cy="4267200"/>
                     </a:xfrm>
                     <a:prstGeom prst="rect">
                       <a:avLst/>
@@ -2398,7 +2398,7 @@
       <w:r>
         <w:drawing>
           <wp:inline>
-            <wp:extent cx="4620126" cy="3696101"/>
+            <wp:extent cx="5334000" cy="4267200"/>
             <wp:effectExtent b="0" l="0" r="0" t="0"/>
             <wp:docPr descr="" title="" id="81" name="Picture"/>
             <a:graphic>
@@ -2419,7 +2419,7 @@
                   <pic:spPr bwMode="auto">
                     <a:xfrm>
                       <a:off x="0" y="0"/>
-                      <a:ext cx="4620126" cy="3696101"/>
+                      <a:ext cx="5334000" cy="4267200"/>
                     </a:xfrm>
                     <a:prstGeom prst="rect">
                       <a:avLst/>
@@ -2461,7 +2461,7 @@
       <w:r>
         <w:drawing>
           <wp:inline>
-            <wp:extent cx="4620126" cy="3696101"/>
+            <wp:extent cx="5334000" cy="4267200"/>
             <wp:effectExtent b="0" l="0" r="0" t="0"/>
             <wp:docPr descr="" title="" id="84" name="Picture"/>
             <a:graphic>
@@ -2482,7 +2482,7 @@
                   <pic:spPr bwMode="auto">
                     <a:xfrm>
                       <a:off x="0" y="0"/>
-                      <a:ext cx="4620126" cy="3696101"/>
+                      <a:ext cx="5334000" cy="4267200"/>
                     </a:xfrm>
                     <a:prstGeom prst="rect">
                       <a:avLst/>
@@ -2516,7 +2516,7 @@
       <w:r>
         <w:drawing>
           <wp:inline>
-            <wp:extent cx="4620126" cy="3696101"/>
+            <wp:extent cx="5334000" cy="4267200"/>
             <wp:effectExtent b="0" l="0" r="0" t="0"/>
             <wp:docPr descr="" title="" id="87" name="Picture"/>
             <a:graphic>
@@ -2537,7 +2537,7 @@
                   <pic:spPr bwMode="auto">
                     <a:xfrm>
                       <a:off x="0" y="0"/>
-                      <a:ext cx="4620126" cy="3696101"/>
+                      <a:ext cx="5334000" cy="4267200"/>
                     </a:xfrm>
                     <a:prstGeom prst="rect">
                       <a:avLst/>
@@ -2601,7 +2601,7 @@
       <w:r>
         <w:drawing>
           <wp:inline>
-            <wp:extent cx="4620126" cy="3696101"/>
+            <wp:extent cx="5334000" cy="4267200"/>
             <wp:effectExtent b="0" l="0" r="0" t="0"/>
             <wp:docPr descr="" title="" id="90" name="Picture"/>
             <a:graphic>
@@ -2622,7 +2622,7 @@
                   <pic:spPr bwMode="auto">
                     <a:xfrm>
                       <a:off x="0" y="0"/>
-                      <a:ext cx="4620126" cy="3696101"/>
+                      <a:ext cx="5334000" cy="4267200"/>
                     </a:xfrm>
                     <a:prstGeom prst="rect">
                       <a:avLst/>
@@ -2686,7 +2686,7 @@
       <w:r>
         <w:drawing>
           <wp:inline>
-            <wp:extent cx="4620126" cy="3696101"/>
+            <wp:extent cx="5334000" cy="4267200"/>
             <wp:effectExtent b="0" l="0" r="0" t="0"/>
             <wp:docPr descr="" title="" id="94" name="Picture"/>
             <a:graphic>
@@ -2707,7 +2707,7 @@
                   <pic:spPr bwMode="auto">
                     <a:xfrm>
                       <a:off x="0" y="0"/>
-                      <a:ext cx="4620126" cy="3696101"/>
+                      <a:ext cx="5334000" cy="4267200"/>
                     </a:xfrm>
                     <a:prstGeom prst="rect">
                       <a:avLst/>
@@ -2845,7 +2845,7 @@
       <w:r>
         <w:drawing>
           <wp:inline>
-            <wp:extent cx="4620126" cy="3696101"/>
+            <wp:extent cx="5334000" cy="4267200"/>
             <wp:effectExtent b="0" l="0" r="0" t="0"/>
             <wp:docPr descr="" title="" id="97" name="Picture"/>
             <a:graphic>
@@ -2866,7 +2866,7 @@
                   <pic:spPr bwMode="auto">
                     <a:xfrm>
                       <a:off x="0" y="0"/>
-                      <a:ext cx="4620126" cy="3696101"/>
+                      <a:ext cx="5334000" cy="4267200"/>
                     </a:xfrm>
                     <a:prstGeom prst="rect">
                       <a:avLst/>
@@ -3041,7 +3041,7 @@
       <w:r>
         <w:drawing>
           <wp:inline>
-            <wp:extent cx="4620126" cy="3696101"/>
+            <wp:extent cx="5334000" cy="4267200"/>
             <wp:effectExtent b="0" l="0" r="0" t="0"/>
             <wp:docPr descr="" title="" id="101" name="Picture"/>
             <a:graphic>
@@ -3062,7 +3062,7 @@
                   <pic:spPr bwMode="auto">
                     <a:xfrm>
                       <a:off x="0" y="0"/>
-                      <a:ext cx="4620126" cy="3696101"/>
+                      <a:ext cx="5334000" cy="4267200"/>
                     </a:xfrm>
                     <a:prstGeom prst="rect">
                       <a:avLst/>
@@ -3290,7 +3290,7 @@
       <w:r>
         <w:drawing>
           <wp:inline>
-            <wp:extent cx="4620126" cy="3696101"/>
+            <wp:extent cx="5334000" cy="4267200"/>
             <wp:effectExtent b="0" l="0" r="0" t="0"/>
             <wp:docPr descr="" title="" id="104" name="Picture"/>
             <a:graphic>
@@ -3311,7 +3311,7 @@
                   <pic:spPr bwMode="auto">
                     <a:xfrm>
                       <a:off x="0" y="0"/>
-                      <a:ext cx="4620126" cy="3696101"/>
+                      <a:ext cx="5334000" cy="4267200"/>
                     </a:xfrm>
                     <a:prstGeom prst="rect">
                       <a:avLst/>
@@ -3575,7 +3575,7 @@
       <w:r>
         <w:drawing>
           <wp:inline>
-            <wp:extent cx="4620126" cy="3696101"/>
+            <wp:extent cx="5334000" cy="4267200"/>
             <wp:effectExtent b="0" l="0" r="0" t="0"/>
             <wp:docPr descr="" title="" id="107" name="Picture"/>
             <a:graphic>
@@ -3596,7 +3596,7 @@
                   <pic:spPr bwMode="auto">
                     <a:xfrm>
                       <a:off x="0" y="0"/>
-                      <a:ext cx="4620126" cy="3696101"/>
+                      <a:ext cx="5334000" cy="4267200"/>
                     </a:xfrm>
                     <a:prstGeom prst="rect">
                       <a:avLst/>
@@ -3755,7 +3755,7 @@
       <w:r>
         <w:drawing>
           <wp:inline>
-            <wp:extent cx="4620126" cy="3696101"/>
+            <wp:extent cx="5334000" cy="4267200"/>
             <wp:effectExtent b="0" l="0" r="0" t="0"/>
             <wp:docPr descr="" title="" id="113" name="Picture"/>
             <a:graphic>
@@ -3776,7 +3776,7 @@
                   <pic:spPr bwMode="auto">
                     <a:xfrm>
                       <a:off x="0" y="0"/>
-                      <a:ext cx="4620126" cy="3696101"/>
+                      <a:ext cx="5334000" cy="4267200"/>
                     </a:xfrm>
                     <a:prstGeom prst="rect">
                       <a:avLst/>
@@ -3802,7 +3802,7 @@
       <w:r>
         <w:drawing>
           <wp:inline>
-            <wp:extent cx="4620126" cy="3696101"/>
+            <wp:extent cx="5334000" cy="4267200"/>
             <wp:effectExtent b="0" l="0" r="0" t="0"/>
             <wp:docPr descr="" title="" id="116" name="Picture"/>
             <a:graphic>
@@ -3823,7 +3823,7 @@
                   <pic:spPr bwMode="auto">
                     <a:xfrm>
                       <a:off x="0" y="0"/>
-                      <a:ext cx="4620126" cy="3696101"/>
+                      <a:ext cx="5334000" cy="4267200"/>
                     </a:xfrm>
                     <a:prstGeom prst="rect">
                       <a:avLst/>
@@ -3849,7 +3849,7 @@
       <w:r>
         <w:drawing>
           <wp:inline>
-            <wp:extent cx="4620126" cy="3696101"/>
+            <wp:extent cx="5334000" cy="4267200"/>
             <wp:effectExtent b="0" l="0" r="0" t="0"/>
             <wp:docPr descr="" title="" id="119" name="Picture"/>
             <a:graphic>
@@ -3870,7 +3870,7 @@
                   <pic:spPr bwMode="auto">
                     <a:xfrm>
                       <a:off x="0" y="0"/>
-                      <a:ext cx="4620126" cy="3696101"/>
+                      <a:ext cx="5334000" cy="4267200"/>
                     </a:xfrm>
                     <a:prstGeom prst="rect">
                       <a:avLst/>
@@ -3896,7 +3896,7 @@
       <w:r>
         <w:drawing>
           <wp:inline>
-            <wp:extent cx="4620126" cy="3696101"/>
+            <wp:extent cx="5334000" cy="4267200"/>
             <wp:effectExtent b="0" l="0" r="0" t="0"/>
             <wp:docPr descr="" title="" id="122" name="Picture"/>
             <a:graphic>
@@ -3917,7 +3917,7 @@
                   <pic:spPr bwMode="auto">
                     <a:xfrm>
                       <a:off x="0" y="0"/>
-                      <a:ext cx="4620126" cy="3696101"/>
+                      <a:ext cx="5334000" cy="4267200"/>
                     </a:xfrm>
                     <a:prstGeom prst="rect">
                       <a:avLst/>
@@ -3943,7 +3943,7 @@
       <w:r>
         <w:drawing>
           <wp:inline>
-            <wp:extent cx="4620126" cy="3696101"/>
+            <wp:extent cx="5334000" cy="4267200"/>
             <wp:effectExtent b="0" l="0" r="0" t="0"/>
             <wp:docPr descr="" title="" id="125" name="Picture"/>
             <a:graphic>
@@ -3964,7 +3964,7 @@
                   <pic:spPr bwMode="auto">
                     <a:xfrm>
                       <a:off x="0" y="0"/>
-                      <a:ext cx="4620126" cy="3696101"/>
+                      <a:ext cx="5334000" cy="4267200"/>
                     </a:xfrm>
                     <a:prstGeom prst="rect">
                       <a:avLst/>
@@ -3990,7 +3990,7 @@
       <w:r>
         <w:drawing>
           <wp:inline>
-            <wp:extent cx="4620126" cy="3696101"/>
+            <wp:extent cx="5334000" cy="4267200"/>
             <wp:effectExtent b="0" l="0" r="0" t="0"/>
             <wp:docPr descr="" title="" id="128" name="Picture"/>
             <a:graphic>
@@ -4011,7 +4011,7 @@
                   <pic:spPr bwMode="auto">
                     <a:xfrm>
                       <a:off x="0" y="0"/>
-                      <a:ext cx="4620126" cy="3696101"/>
+                      <a:ext cx="5334000" cy="4267200"/>
                     </a:xfrm>
                     <a:prstGeom prst="rect">
                       <a:avLst/>
@@ -4037,7 +4037,7 @@
       <w:r>
         <w:drawing>
           <wp:inline>
-            <wp:extent cx="4620126" cy="3696101"/>
+            <wp:extent cx="5334000" cy="4267200"/>
             <wp:effectExtent b="0" l="0" r="0" t="0"/>
             <wp:docPr descr="" title="" id="131" name="Picture"/>
             <a:graphic>
@@ -4058,7 +4058,7 @@
                   <pic:spPr bwMode="auto">
                     <a:xfrm>
                       <a:off x="0" y="0"/>
-                      <a:ext cx="4620126" cy="3696101"/>
+                      <a:ext cx="5334000" cy="4267200"/>
                     </a:xfrm>
                     <a:prstGeom prst="rect">
                       <a:avLst/>
@@ -4084,7 +4084,7 @@
       <w:r>
         <w:drawing>
           <wp:inline>
-            <wp:extent cx="4620126" cy="3696101"/>
+            <wp:extent cx="5334000" cy="4267200"/>
             <wp:effectExtent b="0" l="0" r="0" t="0"/>
             <wp:docPr descr="" title="" id="134" name="Picture"/>
             <a:graphic>
@@ -4105,7 +4105,7 @@
                   <pic:spPr bwMode="auto">
                     <a:xfrm>
                       <a:off x="0" y="0"/>
-                      <a:ext cx="4620126" cy="3696101"/>
+                      <a:ext cx="5334000" cy="4267200"/>
                     </a:xfrm>
                     <a:prstGeom prst="rect">
                       <a:avLst/>
@@ -4151,7 +4151,7 @@
       <w:r>
         <w:drawing>
           <wp:inline>
-            <wp:extent cx="4620126" cy="3696101"/>
+            <wp:extent cx="5334000" cy="4267200"/>
             <wp:effectExtent b="0" l="0" r="0" t="0"/>
             <wp:docPr descr="" title="" id="139" name="Picture"/>
             <a:graphic>
@@ -4172,7 +4172,7 @@
                   <pic:spPr bwMode="auto">
                     <a:xfrm>
                       <a:off x="0" y="0"/>
-                      <a:ext cx="4620126" cy="3696101"/>
+                      <a:ext cx="5334000" cy="4267200"/>
                     </a:xfrm>
                     <a:prstGeom prst="rect">
                       <a:avLst/>
@@ -4283,7 +4283,7 @@
       <w:r>
         <w:drawing>
           <wp:inline>
-            <wp:extent cx="4620126" cy="3696101"/>
+            <wp:extent cx="5334000" cy="4267200"/>
             <wp:effectExtent b="0" l="0" r="0" t="0"/>
             <wp:docPr descr="" title="" id="142" name="Picture"/>
             <a:graphic>
@@ -4304,7 +4304,7 @@
                   <pic:spPr bwMode="auto">
                     <a:xfrm>
                       <a:off x="0" y="0"/>
-                      <a:ext cx="4620126" cy="3696101"/>
+                      <a:ext cx="5334000" cy="4267200"/>
                     </a:xfrm>
                     <a:prstGeom prst="rect">
                       <a:avLst/>
@@ -4478,7 +4478,7 @@
       <w:r>
         <w:drawing>
           <wp:inline>
-            <wp:extent cx="4620126" cy="3696101"/>
+            <wp:extent cx="5334000" cy="4267200"/>
             <wp:effectExtent b="0" l="0" r="0" t="0"/>
             <wp:docPr descr="" title="" id="145" name="Picture"/>
             <a:graphic>
@@ -4499,7 +4499,7 @@
                   <pic:spPr bwMode="auto">
                     <a:xfrm>
                       <a:off x="0" y="0"/>
-                      <a:ext cx="4620126" cy="3696101"/>
+                      <a:ext cx="5334000" cy="4267200"/>
                     </a:xfrm>
                     <a:prstGeom prst="rect">
                       <a:avLst/>
@@ -4737,7 +4737,7 @@
       <w:r>
         <w:drawing>
           <wp:inline>
-            <wp:extent cx="4620126" cy="3696101"/>
+            <wp:extent cx="5334000" cy="4267200"/>
             <wp:effectExtent b="0" l="0" r="0" t="0"/>
             <wp:docPr descr="" title="" id="149" name="Picture"/>
             <a:graphic>
@@ -4758,7 +4758,7 @@
                   <pic:spPr bwMode="auto">
                     <a:xfrm>
                       <a:off x="0" y="0"/>
-                      <a:ext cx="4620126" cy="3696101"/>
+                      <a:ext cx="5334000" cy="4267200"/>
                     </a:xfrm>
                     <a:prstGeom prst="rect">
                       <a:avLst/>

</xml_diff>